<commit_message>
{ added to team meeting report 1 }
</commit_message>
<xml_diff>
--- a/Documents/TeamMeetingReport1.docx
+++ b/Documents/TeamMeetingReport1.docx
@@ -1,6 +1,6 @@
 
 <file path=word/document.xml><?xml version="1.0" encoding="utf-8"?>
-<w:document xmlns:wpc="http://schemas.microsoft.com/office/word/2010/wordprocessingCanvas" xmlns:mo="http://schemas.microsoft.com/office/mac/office/2008/main" xmlns:mc="http://schemas.openxmlformats.org/markup-compatibility/2006" xmlns:mv="urn:schemas-microsoft-com:mac:vml" xmlns:o="urn:schemas-microsoft-com:office:office" xmlns:r="http://schemas.openxmlformats.org/officeDocument/2006/relationships" xmlns:m="http://schemas.openxmlformats.org/officeDocument/2006/math" xmlns:v="urn:schemas-microsoft-com:vml" xmlns:wp14="http://schemas.microsoft.com/office/word/2010/wordprocessingDrawing" xmlns:wp="http://schemas.openxmlformats.org/drawingml/2006/wordprocessingDrawing" xmlns:w10="urn:schemas-microsoft-com:office:word" xmlns:w="http://schemas.openxmlformats.org/wordprocessingml/2006/main" xmlns:w14="http://schemas.microsoft.com/office/word/2010/wordml" xmlns:w15="http://schemas.microsoft.com/office/word/2012/wordml" xmlns:wpg="http://schemas.microsoft.com/office/word/2010/wordprocessingGroup" xmlns:wpi="http://schemas.microsoft.com/office/word/2010/wordprocessingInk" xmlns:wne="http://schemas.microsoft.com/office/word/2006/wordml" xmlns:wps="http://schemas.microsoft.com/office/word/2010/wordprocessingShape" mc:Ignorable="w14 w15 wp14">
+<w:document xmlns:wpc="http://schemas.microsoft.com/office/word/2010/wordprocessingCanvas" xmlns:cx="http://schemas.microsoft.com/office/drawing/2014/chartex" xmlns:cx1="http://schemas.microsoft.com/office/drawing/2015/9/8/chartex" xmlns:cx2="http://schemas.microsoft.com/office/drawing/2015/10/21/chartex" xmlns:cx3="http://schemas.microsoft.com/office/drawing/2016/5/9/chartex" xmlns:cx4="http://schemas.microsoft.com/office/drawing/2016/5/10/chartex" xmlns:cx5="http://schemas.microsoft.com/office/drawing/2016/5/11/chartex" xmlns:cx6="http://schemas.microsoft.com/office/drawing/2016/5/12/chartex" xmlns:cx7="http://schemas.microsoft.com/office/drawing/2016/5/13/chartex" xmlns:cx8="http://schemas.microsoft.com/office/drawing/2016/5/14/chartex" xmlns:mc="http://schemas.openxmlformats.org/markup-compatibility/2006" xmlns:aink="http://schemas.microsoft.com/office/drawing/2016/ink" xmlns:am3d="http://schemas.microsoft.com/office/drawing/2017/model3d" xmlns:o="urn:schemas-microsoft-com:office:office" xmlns:r="http://schemas.openxmlformats.org/officeDocument/2006/relationships" xmlns:m="http://schemas.openxmlformats.org/officeDocument/2006/math" xmlns:v="urn:schemas-microsoft-com:vml" xmlns:wp14="http://schemas.microsoft.com/office/word/2010/wordprocessingDrawing" xmlns:wp="http://schemas.openxmlformats.org/drawingml/2006/wordprocessingDrawing" xmlns:w10="urn:schemas-microsoft-com:office:word" xmlns:w="http://schemas.openxmlformats.org/wordprocessingml/2006/main" xmlns:w14="http://schemas.microsoft.com/office/word/2010/wordml" xmlns:w15="http://schemas.microsoft.com/office/word/2012/wordml" xmlns:w16cid="http://schemas.microsoft.com/office/word/2016/wordml/cid" xmlns:w16se="http://schemas.microsoft.com/office/word/2015/wordml/symex" xmlns:wpg="http://schemas.microsoft.com/office/word/2010/wordprocessingGroup" xmlns:wpi="http://schemas.microsoft.com/office/word/2010/wordprocessingInk" xmlns:wne="http://schemas.microsoft.com/office/word/2006/wordml" xmlns:wps="http://schemas.microsoft.com/office/word/2010/wordprocessingShape" mc:Ignorable="w14 w15 w16se w16cid wp14">
   <w:body>
     <w:p>
       <w:pPr>
@@ -51,8 +51,8 @@
         <w:tblLook w:val="04A0" w:firstRow="1" w:lastRow="0" w:firstColumn="1" w:lastColumn="0" w:noHBand="0" w:noVBand="1"/>
       </w:tblPr>
       <w:tblGrid>
-        <w:gridCol w:w="3367"/>
-        <w:gridCol w:w="5983"/>
+        <w:gridCol w:w="3365"/>
+        <w:gridCol w:w="5985"/>
       </w:tblGrid>
       <w:tr>
         <w:tc>
@@ -73,15 +73,33 @@
                 <w:sz w:val="24"/>
                 <w:szCs w:val="24"/>
               </w:rPr>
-              <w:t>Meeting Date &amp;  Tim</w:t>
-            </w:r>
-            <w:r>
-              <w:rPr>
-                <w:b/>
-                <w:sz w:val="24"/>
-                <w:szCs w:val="24"/>
-              </w:rPr>
-              <w:t>e:</w:t>
+              <w:t xml:space="preserve">Meeting Date </w:t>
+            </w:r>
+            <w:proofErr w:type="gramStart"/>
+            <w:r>
+              <w:rPr>
+                <w:b/>
+                <w:sz w:val="24"/>
+                <w:szCs w:val="24"/>
+              </w:rPr>
+              <w:t>&amp;  Tim</w:t>
+            </w:r>
+            <w:r>
+              <w:rPr>
+                <w:b/>
+                <w:sz w:val="24"/>
+                <w:szCs w:val="24"/>
+              </w:rPr>
+              <w:t>e</w:t>
+            </w:r>
+            <w:proofErr w:type="gramEnd"/>
+            <w:r>
+              <w:rPr>
+                <w:b/>
+                <w:sz w:val="24"/>
+                <w:szCs w:val="24"/>
+              </w:rPr>
+              <w:t>:</w:t>
             </w:r>
           </w:p>
         </w:tc>
@@ -96,6 +114,13 @@
                 <w:szCs w:val="24"/>
               </w:rPr>
             </w:pPr>
+            <w:r>
+              <w:rPr>
+                <w:sz w:val="24"/>
+                <w:szCs w:val="24"/>
+              </w:rPr>
+              <w:t>2/11/2018, 5:00 pm</w:t>
+            </w:r>
           </w:p>
         </w:tc>
       </w:tr>
@@ -133,6 +158,13 @@
                 <w:szCs w:val="24"/>
               </w:rPr>
             </w:pPr>
+            <w:r>
+              <w:rPr>
+                <w:sz w:val="24"/>
+                <w:szCs w:val="24"/>
+              </w:rPr>
+              <w:t>Home</w:t>
+            </w:r>
           </w:p>
         </w:tc>
       </w:tr>
@@ -217,7 +249,6 @@
             <w:pPr>
               <w:rPr>
                 <w:b/>
-                <w:color w:val="D9D9D9" w:themeColor="background1" w:themeShade="D9"/>
                 <w:sz w:val="24"/>
                 <w:szCs w:val="24"/>
               </w:rPr>
@@ -247,36 +278,104 @@
               </w:rPr>
               <w:t>:</w:t>
             </w:r>
-          </w:p>
-          <w:p>
-            <w:pPr>
-              <w:rPr>
-                <w:b/>
-                <w:color w:val="D9D9D9" w:themeColor="background1" w:themeShade="D9"/>
-                <w:sz w:val="24"/>
-                <w:szCs w:val="24"/>
-              </w:rPr>
-            </w:pPr>
-          </w:p>
-          <w:p>
-            <w:pPr>
-              <w:rPr>
-                <w:b/>
-                <w:color w:val="D9D9D9" w:themeColor="background1" w:themeShade="D9"/>
-                <w:sz w:val="24"/>
-                <w:szCs w:val="24"/>
-              </w:rPr>
-            </w:pPr>
-          </w:p>
-          <w:p>
-            <w:pPr>
-              <w:rPr>
-                <w:b/>
-                <w:color w:val="D9D9D9" w:themeColor="background1" w:themeShade="D9"/>
-                <w:sz w:val="24"/>
-                <w:szCs w:val="24"/>
-              </w:rPr>
-            </w:pPr>
+            <w:r>
+              <w:rPr>
+                <w:b/>
+                <w:sz w:val="24"/>
+                <w:szCs w:val="24"/>
+              </w:rPr>
+              <w:t xml:space="preserve"> </w:t>
+            </w:r>
+          </w:p>
+          <w:p>
+            <w:pPr>
+              <w:rPr>
+                <w:b/>
+                <w:color w:val="D9D9D9" w:themeColor="background1" w:themeShade="D9"/>
+                <w:sz w:val="24"/>
+                <w:szCs w:val="24"/>
+              </w:rPr>
+            </w:pPr>
+            <w:r>
+              <w:rPr>
+                <w:b/>
+                <w:color w:val="D9D9D9" w:themeColor="background1" w:themeShade="D9"/>
+                <w:sz w:val="24"/>
+                <w:szCs w:val="24"/>
+              </w:rPr>
+              <w:t xml:space="preserve">Team Member 1 is responsible for Binary Search, all search database classes, </w:t>
+            </w:r>
+            <w:proofErr w:type="spellStart"/>
+            <w:r>
+              <w:rPr>
+                <w:b/>
+                <w:color w:val="D9D9D9" w:themeColor="background1" w:themeShade="D9"/>
+                <w:sz w:val="24"/>
+                <w:szCs w:val="24"/>
+              </w:rPr>
+              <w:t>Pet.h</w:t>
+            </w:r>
+            <w:proofErr w:type="spellEnd"/>
+            <w:r>
+              <w:rPr>
+                <w:b/>
+                <w:color w:val="D9D9D9" w:themeColor="background1" w:themeShade="D9"/>
+                <w:sz w:val="24"/>
+                <w:szCs w:val="24"/>
+              </w:rPr>
+              <w:t xml:space="preserve">, </w:t>
+            </w:r>
+            <w:proofErr w:type="spellStart"/>
+            <w:r>
+              <w:rPr>
+                <w:b/>
+                <w:color w:val="D9D9D9" w:themeColor="background1" w:themeShade="D9"/>
+                <w:sz w:val="24"/>
+                <w:szCs w:val="24"/>
+              </w:rPr>
+              <w:t>Fish.h</w:t>
+            </w:r>
+            <w:proofErr w:type="spellEnd"/>
+            <w:r>
+              <w:rPr>
+                <w:b/>
+                <w:color w:val="D9D9D9" w:themeColor="background1" w:themeShade="D9"/>
+                <w:sz w:val="24"/>
+                <w:szCs w:val="24"/>
+              </w:rPr>
+              <w:t xml:space="preserve">, and </w:t>
+            </w:r>
+            <w:proofErr w:type="spellStart"/>
+            <w:r>
+              <w:rPr>
+                <w:b/>
+                <w:color w:val="D9D9D9" w:themeColor="background1" w:themeShade="D9"/>
+                <w:sz w:val="24"/>
+                <w:szCs w:val="24"/>
+              </w:rPr>
+              <w:t>Dog.h</w:t>
+            </w:r>
+            <w:proofErr w:type="spellEnd"/>
+            <w:r>
+              <w:rPr>
+                <w:b/>
+                <w:color w:val="D9D9D9" w:themeColor="background1" w:themeShade="D9"/>
+                <w:sz w:val="24"/>
+                <w:szCs w:val="24"/>
+              </w:rPr>
+              <w:t>. completed Pet class and Dog class</w:t>
+            </w:r>
+            <w:bookmarkStart w:id="0" w:name="_GoBack"/>
+            <w:bookmarkEnd w:id="0"/>
+            <w:r>
+              <w:rPr>
+                <w:b/>
+                <w:color w:val="D9D9D9" w:themeColor="background1" w:themeShade="D9"/>
+                <w:sz w:val="24"/>
+                <w:szCs w:val="24"/>
+              </w:rPr>
+              <w:t>, including constructors, data members, getters and a print method.</w:t>
+            </w:r>
           </w:p>
           <w:p>
             <w:pPr>
@@ -470,8 +569,6 @@
               </w:rPr>
               <w:t>Justin Newman</w:t>
             </w:r>
-            <w:bookmarkStart w:id="0" w:name="_GoBack"/>
-            <w:bookmarkEnd w:id="0"/>
           </w:p>
         </w:tc>
       </w:tr>
@@ -525,6 +622,186 @@
                 <w:szCs w:val="24"/>
               </w:rPr>
               <w:t>:</w:t>
+            </w:r>
+          </w:p>
+          <w:p>
+            <w:pPr>
+              <w:rPr>
+                <w:b/>
+                <w:color w:val="D9D9D9" w:themeColor="background1" w:themeShade="D9"/>
+                <w:sz w:val="24"/>
+                <w:szCs w:val="24"/>
+              </w:rPr>
+            </w:pPr>
+            <w:r>
+              <w:rPr>
+                <w:b/>
+                <w:color w:val="D9D9D9" w:themeColor="background1" w:themeShade="D9"/>
+                <w:sz w:val="24"/>
+                <w:szCs w:val="24"/>
+              </w:rPr>
+              <w:t xml:space="preserve">Team Member </w:t>
+            </w:r>
+            <w:r>
+              <w:rPr>
+                <w:b/>
+                <w:color w:val="D9D9D9" w:themeColor="background1" w:themeShade="D9"/>
+                <w:sz w:val="24"/>
+                <w:szCs w:val="24"/>
+              </w:rPr>
+              <w:t>2</w:t>
+            </w:r>
+            <w:r>
+              <w:rPr>
+                <w:b/>
+                <w:color w:val="D9D9D9" w:themeColor="background1" w:themeShade="D9"/>
+                <w:sz w:val="24"/>
+                <w:szCs w:val="24"/>
+              </w:rPr>
+              <w:t xml:space="preserve"> is responsible for </w:t>
+            </w:r>
+            <w:r>
+              <w:rPr>
+                <w:b/>
+                <w:color w:val="D9D9D9" w:themeColor="background1" w:themeShade="D9"/>
+                <w:sz w:val="24"/>
+                <w:szCs w:val="24"/>
+              </w:rPr>
+              <w:t>Bubble sort</w:t>
+            </w:r>
+            <w:r>
+              <w:rPr>
+                <w:b/>
+                <w:color w:val="D9D9D9" w:themeColor="background1" w:themeShade="D9"/>
+                <w:sz w:val="24"/>
+                <w:szCs w:val="24"/>
+              </w:rPr>
+              <w:t xml:space="preserve">, all </w:t>
+            </w:r>
+            <w:r>
+              <w:rPr>
+                <w:b/>
+                <w:color w:val="D9D9D9" w:themeColor="background1" w:themeShade="D9"/>
+                <w:sz w:val="24"/>
+                <w:szCs w:val="24"/>
+              </w:rPr>
+              <w:t>sort</w:t>
+            </w:r>
+            <w:r>
+              <w:rPr>
+                <w:b/>
+                <w:color w:val="D9D9D9" w:themeColor="background1" w:themeShade="D9"/>
+                <w:sz w:val="24"/>
+                <w:szCs w:val="24"/>
+              </w:rPr>
+              <w:t xml:space="preserve"> database classes, </w:t>
+            </w:r>
+            <w:proofErr w:type="spellStart"/>
+            <w:r>
+              <w:rPr>
+                <w:b/>
+                <w:color w:val="D9D9D9" w:themeColor="background1" w:themeShade="D9"/>
+                <w:sz w:val="24"/>
+                <w:szCs w:val="24"/>
+              </w:rPr>
+              <w:t>Pet.h</w:t>
+            </w:r>
+            <w:proofErr w:type="spellEnd"/>
+            <w:r>
+              <w:rPr>
+                <w:b/>
+                <w:color w:val="D9D9D9" w:themeColor="background1" w:themeShade="D9"/>
+                <w:sz w:val="24"/>
+                <w:szCs w:val="24"/>
+              </w:rPr>
+              <w:t xml:space="preserve">, </w:t>
+            </w:r>
+            <w:proofErr w:type="spellStart"/>
+            <w:r>
+              <w:rPr>
+                <w:b/>
+                <w:color w:val="D9D9D9" w:themeColor="background1" w:themeShade="D9"/>
+                <w:sz w:val="24"/>
+                <w:szCs w:val="24"/>
+              </w:rPr>
+              <w:t>Bird</w:t>
+            </w:r>
+            <w:r>
+              <w:rPr>
+                <w:b/>
+                <w:color w:val="D9D9D9" w:themeColor="background1" w:themeShade="D9"/>
+                <w:sz w:val="24"/>
+                <w:szCs w:val="24"/>
+              </w:rPr>
+              <w:t>.h</w:t>
+            </w:r>
+            <w:proofErr w:type="spellEnd"/>
+            <w:r>
+              <w:rPr>
+                <w:b/>
+                <w:color w:val="D9D9D9" w:themeColor="background1" w:themeShade="D9"/>
+                <w:sz w:val="24"/>
+                <w:szCs w:val="24"/>
+              </w:rPr>
+              <w:t xml:space="preserve">, and </w:t>
+            </w:r>
+            <w:proofErr w:type="spellStart"/>
+            <w:proofErr w:type="gramStart"/>
+            <w:r>
+              <w:rPr>
+                <w:b/>
+                <w:color w:val="D9D9D9" w:themeColor="background1" w:themeShade="D9"/>
+                <w:sz w:val="24"/>
+                <w:szCs w:val="24"/>
+              </w:rPr>
+              <w:t>Cat</w:t>
+            </w:r>
+            <w:r>
+              <w:rPr>
+                <w:b/>
+                <w:color w:val="D9D9D9" w:themeColor="background1" w:themeShade="D9"/>
+                <w:sz w:val="24"/>
+                <w:szCs w:val="24"/>
+              </w:rPr>
+              <w:t>.h</w:t>
+            </w:r>
+            <w:proofErr w:type="spellEnd"/>
+            <w:r>
+              <w:rPr>
+                <w:b/>
+                <w:color w:val="D9D9D9" w:themeColor="background1" w:themeShade="D9"/>
+                <w:sz w:val="24"/>
+                <w:szCs w:val="24"/>
+              </w:rPr>
+              <w:t xml:space="preserve"> </w:t>
+            </w:r>
+            <w:r>
+              <w:rPr>
+                <w:b/>
+                <w:color w:val="D9D9D9" w:themeColor="background1" w:themeShade="D9"/>
+                <w:sz w:val="24"/>
+                <w:szCs w:val="24"/>
+              </w:rPr>
+              <w:t>.</w:t>
+            </w:r>
+            <w:proofErr w:type="gramEnd"/>
+            <w:r>
+              <w:rPr>
+                <w:b/>
+                <w:color w:val="D9D9D9" w:themeColor="background1" w:themeShade="D9"/>
+                <w:sz w:val="24"/>
+                <w:szCs w:val="24"/>
+              </w:rPr>
+              <w:t xml:space="preserve"> </w:t>
+            </w:r>
+            <w:r>
+              <w:rPr>
+                <w:b/>
+                <w:color w:val="D9D9D9" w:themeColor="background1" w:themeShade="D9"/>
+                <w:sz w:val="24"/>
+                <w:szCs w:val="24"/>
+              </w:rPr>
+              <w:t>completed Pet class, including constructors, data members, getters and a print method.</w:t>
             </w:r>
           </w:p>
           <w:p>
@@ -551,8 +828,8 @@
 </file>
 
 <file path=word/numbering.xml><?xml version="1.0" encoding="utf-8"?>
-<w:numbering xmlns:wpc="http://schemas.microsoft.com/office/word/2010/wordprocessingCanvas" xmlns:mo="http://schemas.microsoft.com/office/mac/office/2008/main" xmlns:mc="http://schemas.openxmlformats.org/markup-compatibility/2006" xmlns:mv="urn:schemas-microsoft-com:mac:vml" xmlns:o="urn:schemas-microsoft-com:office:office" xmlns:r="http://schemas.openxmlformats.org/officeDocument/2006/relationships" xmlns:m="http://schemas.openxmlformats.org/officeDocument/2006/math" xmlns:v="urn:schemas-microsoft-com:vml" xmlns:wp14="http://schemas.microsoft.com/office/word/2010/wordprocessingDrawing" xmlns:wp="http://schemas.openxmlformats.org/drawingml/2006/wordprocessingDrawing" xmlns:w10="urn:schemas-microsoft-com:office:word" xmlns:w="http://schemas.openxmlformats.org/wordprocessingml/2006/main" xmlns:w14="http://schemas.microsoft.com/office/word/2010/wordml" xmlns:w15="http://schemas.microsoft.com/office/word/2012/wordml" xmlns:wpg="http://schemas.microsoft.com/office/word/2010/wordprocessingGroup" xmlns:wpi="http://schemas.microsoft.com/office/word/2010/wordprocessingInk" xmlns:wne="http://schemas.microsoft.com/office/word/2006/wordml" xmlns:wps="http://schemas.microsoft.com/office/word/2010/wordprocessingShape" mc:Ignorable="w14 w15 wp14">
-  <w:abstractNum w:abstractNumId="0">
+<w:numbering xmlns:wpc="http://schemas.microsoft.com/office/word/2010/wordprocessingCanvas" xmlns:cx="http://schemas.microsoft.com/office/drawing/2014/chartex" xmlns:cx1="http://schemas.microsoft.com/office/drawing/2015/9/8/chartex" xmlns:cx2="http://schemas.microsoft.com/office/drawing/2015/10/21/chartex" xmlns:cx3="http://schemas.microsoft.com/office/drawing/2016/5/9/chartex" xmlns:cx4="http://schemas.microsoft.com/office/drawing/2016/5/10/chartex" xmlns:cx5="http://schemas.microsoft.com/office/drawing/2016/5/11/chartex" xmlns:cx6="http://schemas.microsoft.com/office/drawing/2016/5/12/chartex" xmlns:cx7="http://schemas.microsoft.com/office/drawing/2016/5/13/chartex" xmlns:cx8="http://schemas.microsoft.com/office/drawing/2016/5/14/chartex" xmlns:mc="http://schemas.openxmlformats.org/markup-compatibility/2006" xmlns:aink="http://schemas.microsoft.com/office/drawing/2016/ink" xmlns:am3d="http://schemas.microsoft.com/office/drawing/2017/model3d" xmlns:o="urn:schemas-microsoft-com:office:office" xmlns:r="http://schemas.openxmlformats.org/officeDocument/2006/relationships" xmlns:m="http://schemas.openxmlformats.org/officeDocument/2006/math" xmlns:v="urn:schemas-microsoft-com:vml" xmlns:wp14="http://schemas.microsoft.com/office/word/2010/wordprocessingDrawing" xmlns:wp="http://schemas.openxmlformats.org/drawingml/2006/wordprocessingDrawing" xmlns:w10="urn:schemas-microsoft-com:office:word" xmlns:w="http://schemas.openxmlformats.org/wordprocessingml/2006/main" xmlns:w14="http://schemas.microsoft.com/office/word/2010/wordml" xmlns:w15="http://schemas.microsoft.com/office/word/2012/wordml" xmlns:w16cid="http://schemas.microsoft.com/office/word/2016/wordml/cid" xmlns:w16se="http://schemas.microsoft.com/office/word/2015/wordml/symex" xmlns:wpg="http://schemas.microsoft.com/office/word/2010/wordprocessingGroup" xmlns:wpi="http://schemas.microsoft.com/office/word/2010/wordprocessingInk" xmlns:wne="http://schemas.microsoft.com/office/word/2006/wordml" xmlns:wps="http://schemas.microsoft.com/office/word/2010/wordprocessingShape" mc:Ignorable="w14 w15 w16se w16cid wp14">
+  <w:abstractNum w:abstractNumId="0" w15:restartNumberingAfterBreak="0">
     <w:nsid w:val="49D8345C"/>
     <w:multiLevelType w:val="hybridMultilevel"/>
     <w:tmpl w:val="58E6F606"/>
@@ -648,7 +925,7 @@
 </file>
 
 <file path=word/styles.xml><?xml version="1.0" encoding="utf-8"?>
-<w:styles xmlns:mc="http://schemas.openxmlformats.org/markup-compatibility/2006" xmlns:r="http://schemas.openxmlformats.org/officeDocument/2006/relationships" xmlns:w="http://schemas.openxmlformats.org/wordprocessingml/2006/main" xmlns:w14="http://schemas.microsoft.com/office/word/2010/wordml" xmlns:w15="http://schemas.microsoft.com/office/word/2012/wordml" mc:Ignorable="w14 w15">
+<w:styles xmlns:mc="http://schemas.openxmlformats.org/markup-compatibility/2006" xmlns:r="http://schemas.openxmlformats.org/officeDocument/2006/relationships" xmlns:w="http://schemas.openxmlformats.org/wordprocessingml/2006/main" xmlns:w14="http://schemas.microsoft.com/office/word/2010/wordml" xmlns:w15="http://schemas.microsoft.com/office/word/2012/wordml" xmlns:w16cid="http://schemas.microsoft.com/office/word/2016/wordml/cid" xmlns:w16se="http://schemas.microsoft.com/office/word/2015/wordml/symex" mc:Ignorable="w14 w15 w16se w16cid">
   <w:docDefaults>
     <w:rPrDefault>
       <w:rPr>
@@ -664,7 +941,7 @@
       </w:pPr>
     </w:pPrDefault>
   </w:docDefaults>
-  <w:latentStyles w:defLockedState="0" w:defUIPriority="99" w:defSemiHidden="0" w:defUnhideWhenUsed="0" w:defQFormat="0" w:count="382">
+  <w:latentStyles w:defLockedState="0" w:defUIPriority="99" w:defSemiHidden="0" w:defUnhideWhenUsed="0" w:defQFormat="0" w:count="375">
     <w:lsdException w:name="Normal" w:uiPriority="0" w:qFormat="1"/>
     <w:lsdException w:name="heading 1" w:uiPriority="9" w:qFormat="1"/>
     <w:lsdException w:name="heading 2" w:semiHidden="1" w:uiPriority="9" w:unhideWhenUsed="1" w:qFormat="1"/>
@@ -770,6 +1047,7 @@
     <w:lsdException w:name="HTML Sample" w:semiHidden="1" w:unhideWhenUsed="1"/>
     <w:lsdException w:name="HTML Typewriter" w:semiHidden="1" w:unhideWhenUsed="1"/>
     <w:lsdException w:name="HTML Variable" w:semiHidden="1" w:unhideWhenUsed="1"/>
+    <w:lsdException w:name="Normal Table" w:semiHidden="1" w:unhideWhenUsed="1"/>
     <w:lsdException w:name="annotation subject" w:semiHidden="1" w:unhideWhenUsed="1"/>
     <w:lsdException w:name="No List" w:semiHidden="1" w:unhideWhenUsed="1"/>
     <w:lsdException w:name="Outline List 1" w:semiHidden="1" w:unhideWhenUsed="1"/>
@@ -815,9 +1093,11 @@
     <w:lsdException w:name="Table Subtle 1" w:semiHidden="1" w:unhideWhenUsed="1"/>
     <w:lsdException w:name="Table Subtle 2" w:semiHidden="1" w:unhideWhenUsed="1"/>
     <w:lsdException w:name="Table Web 1" w:semiHidden="1" w:unhideWhenUsed="1"/>
+    <w:lsdException w:name="Table Web 2" w:semiHidden="1" w:unhideWhenUsed="1"/>
     <w:lsdException w:name="Table Web 3" w:semiHidden="1" w:unhideWhenUsed="1"/>
     <w:lsdException w:name="Balloon Text" w:semiHidden="1" w:unhideWhenUsed="1"/>
     <w:lsdException w:name="Table Grid" w:uiPriority="59"/>
+    <w:lsdException w:name="Table Theme" w:semiHidden="1" w:unhideWhenUsed="1"/>
     <w:lsdException w:name="Placeholder Text" w:semiHidden="1"/>
     <w:lsdException w:name="No Spacing" w:uiPriority="1" w:qFormat="1"/>
     <w:lsdException w:name="Light Shading" w:uiPriority="60"/>
@@ -1077,7 +1357,6 @@
       <w:spacing w:after="0" w:line="240" w:lineRule="auto"/>
     </w:pPr>
     <w:tblPr>
-      <w:tblInd w:w="0" w:type="dxa"/>
       <w:tblBorders>
         <w:top w:val="single" w:sz="4" w:space="0" w:color="auto"/>
         <w:left w:val="single" w:sz="4" w:space="0" w:color="auto"/>
@@ -1086,12 +1365,6 @@
         <w:insideH w:val="single" w:sz="4" w:space="0" w:color="auto"/>
         <w:insideV w:val="single" w:sz="4" w:space="0" w:color="auto"/>
       </w:tblBorders>
-      <w:tblCellMar>
-        <w:top w:w="0" w:type="dxa"/>
-        <w:left w:w="108" w:type="dxa"/>
-        <w:bottom w:w="0" w:type="dxa"/>
-        <w:right w:w="108" w:type="dxa"/>
-      </w:tblCellMar>
     </w:tblPr>
   </w:style>
   <w:style w:type="paragraph" w:styleId="ListParagraph">

</xml_diff>